<commit_message>
Updated vignette names and added readme
</commit_message>
<xml_diff>
--- a/docs/TKQSARComparison-manuscript.docx
+++ b/docs/TKQSARComparison-manuscript.docx
@@ -20,12 +20,21 @@
       <w:r>
         <w:t xml:space="preserve">Collaborative Evaluation of </w:t>
       </w:r>
+      <w:proofErr w:type="gramStart"/>
       <w:r>
         <w:rPr>
           <w:i/>
           <w:iCs/>
         </w:rPr>
-        <w:t>In silico</w:t>
+        <w:t>In</w:t>
+      </w:r>
+      <w:proofErr w:type="gramEnd"/>
+      <w:r>
+        <w:rPr>
+          <w:i/>
+          <w:iCs/>
+        </w:rPr>
+        <w:t xml:space="preserve"> silico</w:t>
       </w:r>
       <w:r>
         <w:rPr>
@@ -940,8 +949,13 @@
         <w:t xml:space="preserve">, </w:t>
       </w:r>
       <w:r>
-        <w:t>maybe the special issue from QSAR2021 if Grace can get us in late</w:t>
-      </w:r>
+        <w:t xml:space="preserve">maybe the special issue from QSAR2021 if Grace can get us in </w:t>
+      </w:r>
+      <w:proofErr w:type="gramStart"/>
+      <w:r>
+        <w:t>late</w:t>
+      </w:r>
+      <w:proofErr w:type="gramEnd"/>
     </w:p>
     <w:p/>
     <w:p>
@@ -972,8 +986,13 @@
       </w:r>
       <w:proofErr w:type="spellEnd"/>
       <w:r>
-        <w:t>, plotted below), is critical for understanding chemical risk</w:t>
-      </w:r>
+        <w:t xml:space="preserve">, plotted below), is critical for understanding chemical </w:t>
+      </w:r>
+      <w:proofErr w:type="gramStart"/>
+      <w:r>
+        <w:t>risk</w:t>
+      </w:r>
+      <w:proofErr w:type="gramEnd"/>
     </w:p>
     <w:p>
       <w:pPr>
@@ -1003,7 +1022,15 @@
         <w:t>in vitro</w:t>
       </w:r>
       <w:r>
-        <w:t xml:space="preserve"> determinants of TK from several different models </w:t>
+        <w:t xml:space="preserve"> determinants of TK from several different </w:t>
+      </w:r>
+      <w:proofErr w:type="gramStart"/>
+      <w:r>
+        <w:t>models</w:t>
+      </w:r>
+      <w:proofErr w:type="gramEnd"/>
+      <w:r>
+        <w:t xml:space="preserve"> </w:t>
       </w:r>
     </w:p>
     <w:p>
@@ -1042,8 +1069,13 @@
         <w:t>In vivo</w:t>
       </w:r>
       <w:r>
-        <w:t xml:space="preserve"> measurements of TK</w:t>
-      </w:r>
+        <w:t xml:space="preserve"> measurements of </w:t>
+      </w:r>
+      <w:proofErr w:type="gramStart"/>
+      <w:r>
+        <w:t>TK</w:t>
+      </w:r>
+      <w:proofErr w:type="gramEnd"/>
     </w:p>
     <w:p>
       <w:pPr>
@@ -1057,7 +1089,15 @@
         </w:rPr>
       </w:pPr>
       <w:r>
-        <w:t xml:space="preserve">Overall, high throughput physiologically-based TK (PBTK) model performed similarly when using TK QSPRs as when the actual </w:t>
+        <w:t xml:space="preserve">Overall, high throughput </w:t>
+      </w:r>
+      <w:proofErr w:type="gramStart"/>
+      <w:r>
+        <w:t>physiologically-based</w:t>
+      </w:r>
+      <w:proofErr w:type="gramEnd"/>
+      <w:r>
+        <w:t xml:space="preserve"> TK (PBTK) model performed similarly when using TK QSPRs as when the actual </w:t>
       </w:r>
       <w:r>
         <w:rPr>
@@ -1119,8 +1159,13 @@
         <w:t xml:space="preserve"> </w:t>
       </w:r>
       <w:r>
-        <w:t>TK parameters</w:t>
-      </w:r>
+        <w:t xml:space="preserve">TK </w:t>
+      </w:r>
+      <w:proofErr w:type="gramStart"/>
+      <w:r>
+        <w:t>parameters</w:t>
+      </w:r>
+      <w:proofErr w:type="gramEnd"/>
     </w:p>
     <w:p/>
     <w:p>
@@ -1143,7 +1188,15 @@
         <w:t xml:space="preserve">87 </w:t>
       </w:r>
       <w:r>
-        <w:t>ToxCast chemicals with diverse uses for which high-throughput toxicokinetic (HTTK) data are available</w:t>
+        <w:t xml:space="preserve">ToxCast chemicals with diverse uses for which </w:t>
+      </w:r>
+      <w:proofErr w:type="gramStart"/>
+      <w:r>
+        <w:t>high-throughput</w:t>
+      </w:r>
+      <w:proofErr w:type="gramEnd"/>
+      <w:r>
+        <w:t xml:space="preserve"> toxicokinetic (HTTK) data are available</w:t>
       </w:r>
     </w:p>
     <w:p>
@@ -1156,12 +1209,21 @@
         <w:lastRenderedPageBreak/>
         <w:t xml:space="preserve">Collaborative Evaluation of </w:t>
       </w:r>
+      <w:proofErr w:type="gramStart"/>
       <w:r>
         <w:rPr>
           <w:i/>
           <w:iCs/>
         </w:rPr>
-        <w:t>In silico</w:t>
+        <w:t>In</w:t>
+      </w:r>
+      <w:proofErr w:type="gramEnd"/>
+      <w:r>
+        <w:rPr>
+          <w:i/>
+          <w:iCs/>
+        </w:rPr>
+        <w:t xml:space="preserve"> silico</w:t>
       </w:r>
       <w:r>
         <w:rPr>
@@ -1184,6 +1246,7 @@
       <w:r>
         <w:t>John Wambaugh</w:t>
       </w:r>
+      <w:proofErr w:type="gramStart"/>
       <w:r>
         <w:rPr>
           <w:vertAlign w:val="superscript"/>
@@ -1196,6 +1259,7 @@
         </w:rPr>
         <w:t>,*</w:t>
       </w:r>
+      <w:proofErr w:type="gramEnd"/>
       <w:r>
         <w:t>, Nisha Sipes</w:t>
       </w:r>
@@ -1828,7 +1892,15 @@
         <w:t>R</w:t>
       </w:r>
       <w:r>
-        <w:t>oot mean squared log10 error (RMSLE) was calculated for toxicologically-relevant dosimetry statistics AUC (time-integrated area under the curve) and C</w:t>
+        <w:t xml:space="preserve">oot mean squared log10 error (RMSLE) was calculated for </w:t>
+      </w:r>
+      <w:proofErr w:type="gramStart"/>
+      <w:r>
+        <w:t>toxicologically-relevant</w:t>
+      </w:r>
+      <w:proofErr w:type="gramEnd"/>
+      <w:r>
+        <w:t xml:space="preserve"> dosimetry statistics AUC (time-integrated area under the curve) and C</w:t>
       </w:r>
       <w:r>
         <w:rPr>
@@ -4307,7 +4379,21 @@
         <w:fldChar w:fldCharType="end"/>
       </w:r>
       <w:r>
-        <w:t xml:space="preserve"> format as supplemental material.</w:t>
+        <w:t xml:space="preserve"> format as supplemental material</w:t>
+      </w:r>
+      <w:r>
+        <w:t xml:space="preserve"> at </w:t>
+      </w:r>
+      <w:hyperlink r:id="rId11" w:history="1">
+        <w:r>
+          <w:rPr>
+            <w:rStyle w:val="Hyperlink"/>
+          </w:rPr>
+          <w:t>https://github.com/USEPA/CompTox-ExpoCast-HTTKQSPRs</w:t>
+        </w:r>
+      </w:hyperlink>
+      <w:r>
+        <w:t>.</w:t>
       </w:r>
     </w:p>
     <w:p/>
@@ -4357,7 +4443,38 @@
         <w:t>3.2</w:t>
       </w:r>
       <w:r>
-        <w:t xml:space="preserve"> was used for this analysis. “httk” </w:t>
+        <w:t xml:space="preserve"> was used for this analysis. </w:t>
+      </w:r>
+      <w:r>
+        <w:t xml:space="preserve">All </w:t>
+      </w:r>
+      <w:r>
+        <w:rPr>
+          <w:i/>
+          <w:iCs/>
+        </w:rPr>
+        <w:t>in vitro</w:t>
+      </w:r>
+      <w:r>
+        <w:t xml:space="preserve"> and </w:t>
+      </w:r>
+      <w:r>
+        <w:rPr>
+          <w:i/>
+          <w:iCs/>
+        </w:rPr>
+        <w:t>in vivo</w:t>
+      </w:r>
+      <w:r>
+        <w:t xml:space="preserve"> data are made available through data tables released as part of this package. </w:t>
+      </w:r>
+      <w:proofErr w:type="gramStart"/>
+      <w:r>
+        <w:t>“</w:t>
+      </w:r>
+      <w:proofErr w:type="gramEnd"/>
+      <w:r>
+        <w:t xml:space="preserve">httk” </w:t>
       </w:r>
       <w:r>
         <w:t xml:space="preserve">can parameterize a </w:t>
@@ -4598,10 +4715,12 @@
       <w:r>
         <w:t xml:space="preserve"> The model was simulated using command “</w:t>
       </w:r>
+      <w:proofErr w:type="gramStart"/>
       <w:r>
         <w:t>httk::</w:t>
       </w:r>
       <w:proofErr w:type="spellStart"/>
+      <w:proofErr w:type="gramEnd"/>
       <w:r>
         <w:t>s</w:t>
       </w:r>
@@ -4639,6 +4758,7 @@
         <w:t>The steady-state ratio of the concentration of chemical in blood and plasma (</w:t>
       </w:r>
       <w:proofErr w:type="spellStart"/>
+      <w:proofErr w:type="gramStart"/>
       <w:r>
         <w:t>R</w:t>
       </w:r>
@@ -4649,12 +4769,19 @@
         <w:t>b:p</w:t>
       </w:r>
       <w:proofErr w:type="spellEnd"/>
-      <w:r>
-        <w:t xml:space="preserve">) is an important parameter in the PBTK model and is used for converting between plasma predictions and observations in whole blood. The function </w:t>
-      </w:r>
+      <w:proofErr w:type="gramEnd"/>
+      <w:r>
+        <w:t xml:space="preserve">) is an important parameter in the PBTK model and is used for converting between plasma predictions and observations </w:t>
+      </w:r>
+      <w:r>
+        <w:lastRenderedPageBreak/>
+        <w:t xml:space="preserve">in whole blood. The function </w:t>
+      </w:r>
+      <w:proofErr w:type="gramStart"/>
       <w:r>
         <w:t>httk::</w:t>
       </w:r>
+      <w:proofErr w:type="gramEnd"/>
       <w:r>
         <w:t>get_rblood2plasma</w:t>
       </w:r>
@@ -4682,11 +4809,7 @@
         <w:t xml:space="preserve"> </w:t>
       </w:r>
       <w:r>
-        <w:t xml:space="preserve">from the </w:t>
-      </w:r>
-      <w:r>
-        <w:lastRenderedPageBreak/>
-        <w:t xml:space="preserve">literature or predicts the ratio by predicting the red blood </w:t>
+        <w:t xml:space="preserve">from the literature or predicts the ratio by predicting the red blood </w:t>
       </w:r>
       <w:proofErr w:type="spellStart"/>
       <w:r>
@@ -4750,10 +4873,12 @@
       <w:r>
         <w:t xml:space="preserve"> (</w:t>
       </w:r>
+      <w:proofErr w:type="gramStart"/>
       <w:r>
         <w:t>httk::</w:t>
       </w:r>
       <w:proofErr w:type="spellStart"/>
+      <w:proofErr w:type="gramEnd"/>
       <w:r>
         <w:t>chem.phys_and_invitro.data</w:t>
       </w:r>
@@ -4794,10 +4919,12 @@
       <w:r>
         <w:t xml:space="preserve"> via the command “</w:t>
       </w:r>
+      <w:proofErr w:type="gramStart"/>
       <w:r>
         <w:t>httk::</w:t>
       </w:r>
       <w:proofErr w:type="spellStart"/>
+      <w:proofErr w:type="gramEnd"/>
       <w:r>
         <w:t>reset_httk</w:t>
       </w:r>
@@ -5008,11 +5135,19 @@
       </w:r>
       <w:proofErr w:type="spellStart"/>
       <w:r>
-        <w:t>clear_httk</w:t>
+        <w:t>clear_</w:t>
+      </w:r>
+      <w:proofErr w:type="gramStart"/>
+      <w:r>
+        <w:t>httk</w:t>
       </w:r>
       <w:proofErr w:type="spellEnd"/>
       <w:r>
-        <w:t xml:space="preserve">()” is included in the </w:t>
+        <w:t>(</w:t>
+      </w:r>
+      <w:proofErr w:type="gramEnd"/>
+      <w:r>
+        <w:t xml:space="preserve">)” is included in the </w:t>
       </w:r>
       <w:r>
         <w:t xml:space="preserve">supplemental material </w:t>
@@ -5415,7 +5550,11 @@
         <w:t>up</w:t>
       </w:r>
       <w:r>
-        <w:t xml:space="preserve"> were within 1% absolute fold error of the measured values, the predictions were omitted from the evaluations. Omitted predictions are listed in Supplemental Table 6.</w:t>
+        <w:t xml:space="preserve"> were within 1% absolute fold error of the measured values, the predictions were omitted from the evaluations. Omitted </w:t>
+      </w:r>
+      <w:r>
+        <w:lastRenderedPageBreak/>
+        <w:t>predictions are listed in Supplemental Table 6.</w:t>
       </w:r>
       <w:r>
         <w:t xml:space="preserve"> </w:t>
@@ -5426,7 +5565,6 @@
     </w:p>
     <w:p>
       <w:r>
-        <w:lastRenderedPageBreak/>
         <w:t>QSAR training set summary data</w:t>
       </w:r>
     </w:p>
@@ -5451,8 +5589,13 @@
         </w:numPr>
       </w:pPr>
       <w:r>
-        <w:t>will use the averages for missing values</w:t>
-      </w:r>
+        <w:t xml:space="preserve">will use the averages for missing </w:t>
+      </w:r>
+      <w:proofErr w:type="gramStart"/>
+      <w:r>
+        <w:t>values</w:t>
+      </w:r>
+      <w:proofErr w:type="gramEnd"/>
     </w:p>
     <w:p/>
     <w:p>
@@ -5843,7 +5986,15 @@
         <w:t>d</w:t>
       </w:r>
       <w:r>
-        <w:t xml:space="preserve"> concentration vs. time values are available as Supplemental Table</w:t>
+        <w:t xml:space="preserve"> concentration vs. time values </w:t>
+      </w:r>
+      <w:proofErr w:type="gramStart"/>
+      <w:r>
+        <w:t>are</w:t>
+      </w:r>
+      <w:proofErr w:type="gramEnd"/>
+      <w:r>
+        <w:t xml:space="preserve"> available as Supplemental Table</w:t>
       </w:r>
       <w:r>
         <w:t xml:space="preserve"> 2</w:t>
@@ -5897,7 +6048,7 @@
       <w:r>
         <w:t>toxicokinetic models using R package “invivoPKfit” (</w:t>
       </w:r>
-      <w:hyperlink r:id="rId11" w:history="1">
+      <w:hyperlink r:id="rId12" w:history="1">
         <w:r>
           <w:rPr>
             <w:rStyle w:val="Hyperlink"/>
@@ -5993,7 +6144,15 @@
       </w:r>
       <w:proofErr w:type="spellEnd"/>
       <w:r>
-        <w:t xml:space="preserve"> = ln(2)/k</w:t>
+        <w:t xml:space="preserve"> = </w:t>
+      </w:r>
+      <w:proofErr w:type="gramStart"/>
+      <w:r>
+        <w:t>ln(</w:t>
+      </w:r>
+      <w:proofErr w:type="gramEnd"/>
+      <w:r>
+        <w:t>2)/k</w:t>
       </w:r>
       <w:r>
         <w:rPr>
@@ -6076,7 +6235,6 @@
         <w:pStyle w:val="Heading2"/>
       </w:pPr>
       <w:r>
-        <w:lastRenderedPageBreak/>
         <w:t>Evaluation Metrics</w:t>
       </w:r>
     </w:p>
@@ -6919,7 +7077,15 @@
         <w:t xml:space="preserve">parameter estimates were made </w:t>
       </w:r>
       <w:r>
-        <w:t>for each combination of compound and species for which there were data. For each remaining chemical the better of the one or two compartment models was used on the basis of model parsimony.</w:t>
+        <w:t xml:space="preserve">for each combination of compound and species for which there were data. For each remaining chemical the better of the one or two compartment models was used </w:t>
+      </w:r>
+      <w:proofErr w:type="gramStart"/>
+      <w:r>
+        <w:t>on the basis of</w:t>
+      </w:r>
+      <w:proofErr w:type="gramEnd"/>
+      <w:r>
+        <w:t xml:space="preserve"> model parsimony.</w:t>
       </w:r>
     </w:p>
     <w:p/>
@@ -6973,10 +7139,18 @@
         <w:t>here was only a subset of chemicals</w:t>
       </w:r>
       <w:r>
-        <w:t xml:space="preserve"> with predictions from </w:t>
-      </w:r>
-      <w:r>
-        <w:t xml:space="preserve"> representing an intersection of the models. </w:t>
+        <w:t xml:space="preserve"> with predictions </w:t>
+      </w:r>
+      <w:proofErr w:type="gramStart"/>
+      <w:r>
+        <w:t xml:space="preserve">from </w:t>
+      </w:r>
+      <w:r>
+        <w:t xml:space="preserve"> representing</w:t>
+      </w:r>
+      <w:proofErr w:type="gramEnd"/>
+      <w:r>
+        <w:t xml:space="preserve"> an intersection of the models. </w:t>
       </w:r>
     </w:p>
     <w:p/>
@@ -7131,7 +7305,15 @@
         <w:t>up</w:t>
       </w:r>
       <w:r>
-        <w:t xml:space="preserve"> measurements and predictions on the other. The physico-chemical properties are divided between those two clusters, with Octanol:Water (partition coefficient, PC), </w:t>
+        <w:t xml:space="preserve"> measurements and predictions on the other. The physico-chemical properties are divided between those two clusters, with </w:t>
+      </w:r>
+      <w:proofErr w:type="gramStart"/>
+      <w:r>
+        <w:t>Octanol:Water</w:t>
+      </w:r>
+      <w:proofErr w:type="gramEnd"/>
+      <w:r>
+        <w:t xml:space="preserve"> (partition coefficient, PC), </w:t>
       </w:r>
       <w:proofErr w:type="spellStart"/>
       <w:r>
@@ -7380,10 +7562,18 @@
         <w:t>int</w:t>
       </w:r>
       <w:r>
-        <w:t xml:space="preserve"> predictions for the three QSPRs trained in part on chemicals from the ToxCast project (OPERA, Dawson (2021), Pradeep (2020)) were lower – 0.63, 0.73, and 0.75 respectively. For the QSPRs trained more broadly  S</w:t>
-      </w:r>
-      <w:r>
-        <w:t xml:space="preserve">imulations Plus </w:t>
+        <w:t xml:space="preserve"> predictions for the three QSPRs trained in part on chemicals from the ToxCast project (OPERA, Dawson (2021), Pradeep (2020)) were lower – 0.63, 0.73, and 0.75 respectively. For the QSPRs trained more </w:t>
+      </w:r>
+      <w:proofErr w:type="gramStart"/>
+      <w:r>
+        <w:t>broadly  S</w:t>
+      </w:r>
+      <w:r>
+        <w:t>imulations</w:t>
+      </w:r>
+      <w:proofErr w:type="gramEnd"/>
+      <w:r>
+        <w:t xml:space="preserve"> Plus </w:t>
       </w:r>
       <w:r>
         <w:t>ADMET</w:t>
@@ -7400,8 +7590,13 @@
       <w:r>
         <w:t xml:space="preserve">P had larger RSMLEs – 1.1 and 1.5. </w:t>
       </w:r>
-      <w:r>
-        <w:t xml:space="preserve">In particular, IVBP tends to overestimate the </w:t>
+      <w:proofErr w:type="gramStart"/>
+      <w:r>
+        <w:t>In particular, IVBP</w:t>
+      </w:r>
+      <w:proofErr w:type="gramEnd"/>
+      <w:r>
+        <w:t xml:space="preserve"> tends to overestimate the </w:t>
       </w:r>
       <w:r>
         <w:rPr>
@@ -7564,10 +7759,18 @@
         <w:t>up</w:t>
       </w:r>
       <w:r>
-        <w:t xml:space="preserve">, across the limited evaluation chemicals, the Pradeep (2020) model was most accurate with RMSLE 0.28, followed more distantly by Dawson (2021), Simulations Plus, and OPERA – 0.92, 1.0, and 1.4 respectively. </w:t>
-      </w:r>
-      <w:r>
-        <w:t>). We note that the median fold errors for OPERA are extremely low (effectively zero for f</w:t>
+        <w:t>, across the limited evaluation chemicals, the Pradeep (2020) model was most accurate with RMSLE 0.28, followed more distantly by Dawson (2021), Simulations Plus, and OPERA – 0.92, 1.0, and 1.4 respectively</w:t>
+      </w:r>
+      <w:proofErr w:type="gramStart"/>
+      <w:r>
+        <w:t xml:space="preserve">. </w:t>
+      </w:r>
+      <w:r>
+        <w:t>)</w:t>
+      </w:r>
+      <w:proofErr w:type="gramEnd"/>
+      <w:r>
+        <w:t>. We note that the median fold errors for OPERA are extremely low (effectively zero for f</w:t>
       </w:r>
       <w:r>
         <w:rPr>
@@ -7978,7 +8181,15 @@
         <w:t>Across the QSPRs the predictions tended to be within a factor of ten (indic</w:t>
       </w:r>
       <w:r>
-        <w:t xml:space="preserve">ated by the dashed lines) with a bias toward over-predicting at low concentrations. We see chemicals where there are vertical bars in Fig X, indicating that the predicted concentrations were relatively constant (and low) over time while the observed concentrations changed. Typically these are chemicals where the </w:t>
+        <w:t xml:space="preserve">ated by the dashed lines) with a bias toward over-predicting at low concentrations. We see chemicals where there are vertical bars in Fig X, indicating that the predicted concentrations were relatively constant (and low) over time while the observed concentrations changed. </w:t>
+      </w:r>
+      <w:proofErr w:type="gramStart"/>
+      <w:r>
+        <w:t>Typically</w:t>
+      </w:r>
+      <w:proofErr w:type="gramEnd"/>
+      <w:r>
+        <w:t xml:space="preserve"> these are chemicals where the </w:t>
       </w:r>
       <w:proofErr w:type="spellStart"/>
       <w:r>
@@ -8022,7 +8233,21 @@
         <w:rPr>
           <w:color w:val="000000"/>
         </w:rPr>
-        <w:t xml:space="preserve">2-(Perfluorooctyl)ethanol, 2-Hydroxy-4-methoxybenzophenone, Bensulide, </w:t>
+        <w:t>2-(</w:t>
+      </w:r>
+      <w:proofErr w:type="gramStart"/>
+      <w:r>
+        <w:rPr>
+          <w:color w:val="000000"/>
+        </w:rPr>
+        <w:t>Perfluorooctyl)ethanol</w:t>
+      </w:r>
+      <w:proofErr w:type="gramEnd"/>
+      <w:r>
+        <w:rPr>
+          <w:color w:val="000000"/>
+        </w:rPr>
+        <w:t xml:space="preserve">, 2-Hydroxy-4-methoxybenzophenone, Bensulide, </w:t>
       </w:r>
       <w:r>
         <w:t xml:space="preserve">and </w:t>
@@ -8733,7 +8958,15 @@
         <w:fldChar w:fldCharType="end"/>
       </w:r>
       <w:r>
-        <w:t xml:space="preserve"> we plot each chemical-specific RMSLE by prediction method with each method as a row and each chemical as a column. </w:t>
+        <w:t xml:space="preserve"> we plot each </w:t>
+      </w:r>
+      <w:proofErr w:type="gramStart"/>
+      <w:r>
+        <w:t>chemical-specific</w:t>
+      </w:r>
+      <w:proofErr w:type="gramEnd"/>
+      <w:r>
+        <w:t xml:space="preserve"> RMSLE by prediction method with each method as a row and each chemical as a column. </w:t>
       </w:r>
       <w:r>
         <w:t xml:space="preserve">These data are also provided in Supplemental Table </w:t>
@@ -9115,11 +9348,16 @@
         <w:t>d</w:t>
       </w:r>
       <w:r>
-        <w:t>).</w:t>
+        <w:t>)</w:t>
+      </w:r>
+      <w:proofErr w:type="gramStart"/>
+      <w:r>
+        <w:t>.</w:t>
       </w:r>
       <w:r>
         <w:t xml:space="preserve">  </w:t>
       </w:r>
+      <w:proofErr w:type="gramEnd"/>
       <w:r>
         <w:t>Although the Cvt data were relatively insensitive to HTTK parameters at early time points (</w:t>
       </w:r>
@@ -11288,7 +11526,15 @@
         <w:t>in vivo</w:t>
       </w:r>
       <w:r>
-        <w:t xml:space="preserve"> fits were intended to approximate a best case given that the data themselves are noisy.  As a worst-case scenario </w:t>
+        <w:t xml:space="preserve"> fits were intended to approximate a best case given that the data themselves are noisy</w:t>
+      </w:r>
+      <w:proofErr w:type="gramStart"/>
+      <w:r>
+        <w:t xml:space="preserve">.  </w:t>
+      </w:r>
+      <w:proofErr w:type="gramEnd"/>
+      <w:r>
+        <w:t xml:space="preserve">As a worst-case scenario </w:t>
       </w:r>
       <w:r>
         <w:t xml:space="preserve">HTTK based on randomly selected (incorrect) </w:t>
@@ -11539,7 +11785,15 @@
         <w:t>int</w:t>
       </w:r>
       <w:r>
-        <w:t xml:space="preserve"> values ( 25 percent).</w:t>
+        <w:t xml:space="preserve"> values </w:t>
+      </w:r>
+      <w:proofErr w:type="gramStart"/>
+      <w:r>
+        <w:t>( 25</w:t>
+      </w:r>
+      <w:proofErr w:type="gramEnd"/>
+      <w:r>
+        <w:t xml:space="preserve"> percent).</w:t>
       </w:r>
       <w:r>
         <w:t xml:space="preserve"> </w:t>
@@ -11677,7 +11931,15 @@
         <w:t xml:space="preserve"> values for random chemicals (RMSLE 1.35). A consensus prediction using the maximum clearance predicted </w:t>
       </w:r>
       <w:r>
-        <w:t xml:space="preserve">across all QSPRs had RMSLE 1.09 for the full time course – this is better than using the </w:t>
+        <w:t xml:space="preserve">across all QSPRs had RMSLE 1.09 for the </w:t>
+      </w:r>
+      <w:proofErr w:type="gramStart"/>
+      <w:r>
+        <w:t>full time</w:t>
+      </w:r>
+      <w:proofErr w:type="gramEnd"/>
+      <w:r>
+        <w:t xml:space="preserve"> course – this is better than using the </w:t>
       </w:r>
       <w:r>
         <w:rPr>
@@ -12294,14 +12556,22 @@
         <w:rPr>
           <w:highlight w:val="yellow"/>
         </w:rPr>
-        <w:t xml:space="preserve"> data are often-log-normally distributed and RMSLE provides an estimate of the prediction standard deviation.</w:t>
-      </w:r>
+        <w:t xml:space="preserve"> data are often-log-normally distributed and RMSLE provides an estimate of the prediction standard </w:t>
+      </w:r>
+      <w:proofErr w:type="gramStart"/>
       <w:r>
         <w:rPr>
           <w:highlight w:val="yellow"/>
         </w:rPr>
+        <w:t>deviation.</w:t>
+      </w:r>
+      <w:r>
+        <w:rPr>
+          <w:highlight w:val="yellow"/>
+        </w:rPr>
         <w:t>.</w:t>
       </w:r>
+      <w:proofErr w:type="gramEnd"/>
     </w:p>
     <w:p/>
     <w:p>
@@ -12593,7 +12863,15 @@
         <w:t xml:space="preserve">. </w:t>
       </w:r>
       <w:r>
-        <w:t>By design the ADME properties of pharmaceuticals are often constrained to have shorter half-lives than occur for non-pharmaceuticals – this means that the distribution of measured time points may be more sparse for non-pharmaceuticals {Padilla, 2024}.</w:t>
+        <w:t xml:space="preserve">By design the ADME properties of pharmaceuticals are often constrained to have shorter half-lives than occur for non-pharmaceuticals – this means that the distribution of measured time points may be </w:t>
+      </w:r>
+      <w:proofErr w:type="gramStart"/>
+      <w:r>
+        <w:t>more sparse</w:t>
+      </w:r>
+      <w:proofErr w:type="gramEnd"/>
+      <w:r>
+        <w:t xml:space="preserve"> for non-pharmaceuticals {Padilla, 2024}.</w:t>
       </w:r>
     </w:p>
     <w:p/>
@@ -12755,6 +13033,7 @@
         <w:t xml:space="preserve"> the </w:t>
       </w:r>
       <w:proofErr w:type="spellStart"/>
+      <w:proofErr w:type="gramStart"/>
       <w:r>
         <w:t>RMSLEis</w:t>
       </w:r>
@@ -12766,7 +13045,11 @@
         <w:t>1.</w:t>
       </w:r>
       <w:r>
-        <w:t xml:space="preserve">57. For </w:t>
+        <w:t>57.</w:t>
+      </w:r>
+      <w:proofErr w:type="gramEnd"/>
+      <w:r>
+        <w:t xml:space="preserve"> For </w:t>
       </w:r>
       <w:r>
         <w:rPr>
@@ -12845,71 +13128,40 @@
     </w:p>
     <w:p>
       <w:r>
-        <w:rPr>
-          <w:highlight w:val="yellow"/>
-        </w:rPr>
         <w:t>For a novel chemical</w:t>
       </w:r>
       <w:r>
-        <w:rPr>
-          <w:highlight w:val="yellow"/>
-        </w:rPr>
         <w:t xml:space="preserve"> it may be safer to assume that the prediction errors will be c</w:t>
       </w:r>
       <w:r>
-        <w:rPr>
-          <w:highlight w:val="yellow"/>
-        </w:rPr>
         <w:t xml:space="preserve">loser to the conservative values </w:t>
       </w:r>
       <w:r>
-        <w:rPr>
-          <w:highlight w:val="yellow"/>
-        </w:rPr>
         <w:t xml:space="preserve">estimated here. </w:t>
       </w:r>
       <w:r>
-        <w:rPr>
-          <w:highlight w:val="yellow"/>
-        </w:rPr>
         <w:t xml:space="preserve">This is supported by </w:t>
       </w:r>
       <w:r>
-        <w:rPr>
-          <w:highlight w:val="yellow"/>
-        </w:rPr>
         <w:t xml:space="preserve">the observed </w:t>
       </w:r>
       <w:r>
-        <w:rPr>
-          <w:highlight w:val="yellow"/>
-        </w:rPr>
         <w:t xml:space="preserve">accuracy for the </w:t>
       </w:r>
       <w:r>
-        <w:rPr>
-          <w:highlight w:val="yellow"/>
-        </w:rPr>
         <w:t>comparing the predicted full concentration vs. time curves against the observations, which are similar accurate to the predictions of summary TK statistics C</w:t>
       </w:r>
       <w:r>
         <w:rPr>
-          <w:highlight w:val="yellow"/>
           <w:vertAlign w:val="subscript"/>
         </w:rPr>
         <w:t>max</w:t>
       </w:r>
       <w:r>
-        <w:rPr>
-          <w:highlight w:val="yellow"/>
-        </w:rPr>
         <w:t xml:space="preserve"> and AUC that have been analyzed elsewhere. </w:t>
       </w:r>
       <w:r>
-        <w:t>W</w:t>
-      </w:r>
-      <w:r>
-        <w:t xml:space="preserve">e do not necessarily think that the improved ability of consensus modeling is sole influence of any one model, rather that consensus QSPRs represent the “wisdom of the crowd” </w:t>
+        <w:t xml:space="preserve">We do not necessarily think that the improved ability of consensus modeling is sole influence of any one model, rather that consensus QSPRs represent the “wisdom of the crowd” </w:t>
       </w:r>
       <w:r>
         <w:fldChar w:fldCharType="begin">
@@ -13041,16 +13293,7 @@
         <w:fldChar w:fldCharType="end"/>
       </w:r>
       <w:r>
-        <w:t xml:space="preserve">. </w:t>
-      </w:r>
-      <w:r>
-        <w:t>By using the maximum predicted clearance, if any</w:t>
-      </w:r>
-      <w:r>
-        <w:t xml:space="preserve"> one QSPR predicts clearance then chemical may be moe likely to be metabolized.</w:t>
-      </w:r>
-      <w:r>
-        <w:t xml:space="preserve"> </w:t>
+        <w:t xml:space="preserve">. By using the maximum predicted clearance, if any one QSPR predicts clearance then chemical may be moe likely to be metabolized. </w:t>
       </w:r>
       <w:r>
         <w:t>Used in this manner</w:t>
@@ -13062,19 +13305,7 @@
         <w:t xml:space="preserve"> we hope t</w:t>
       </w:r>
       <w:r>
-        <w:t xml:space="preserve">hese </w:t>
-      </w:r>
-      <w:r>
-        <w:t>QSPR</w:t>
-      </w:r>
-      <w:r>
-        <w:t xml:space="preserve">s will enable public health risk-based prioritization of </w:t>
-      </w:r>
-      <w:r>
-        <w:t xml:space="preserve">many more </w:t>
-      </w:r>
-      <w:r>
-        <w:t>chemicals in commerce and the environment</w:t>
+        <w:t>hese QSPRs will enable public health risk-based prioritization of many more chemicals in commerce and the environment</w:t>
       </w:r>
       <w:r>
         <w:t xml:space="preserve"> than </w:t>
@@ -13446,7 +13677,7 @@
       <w:r>
         <w:t xml:space="preserve"> 47:213-227. doi:</w:t>
       </w:r>
-      <w:hyperlink r:id="rId12" w:history="1">
+      <w:hyperlink r:id="rId13" w:history="1">
         <w:r>
           <w:rPr>
             <w:rStyle w:val="Hyperlink"/>
@@ -13743,7 +13974,7 @@
       <w:r>
         <w:t xml:space="preserve">41. U.S. Centers for Disease Control and Prevention (2012) National Health and Nutrition Examination Survey. </w:t>
       </w:r>
-      <w:hyperlink r:id="rId13" w:history="1">
+      <w:hyperlink r:id="rId14" w:history="1">
         <w:r>
           <w:rPr>
             <w:rStyle w:val="Hyperlink"/>
@@ -13789,7 +14020,7 @@
       <w:r>
         <w:t>44. U.S. Environmental Protection Agency (2021) U.S. EPA. A Proof-of-Concept Case Study Integrating Publicly Available Information to Screen Candidates for Chemical Prioritization under TSCA. Washington, DC. doi:</w:t>
       </w:r>
-      <w:hyperlink r:id="rId14" w:history="1">
+      <w:hyperlink r:id="rId15" w:history="1">
         <w:r>
           <w:rPr>
             <w:rStyle w:val="Hyperlink"/>
@@ -14027,7 +14258,7 @@
                     </pic:cNvPicPr>
                   </pic:nvPicPr>
                   <pic:blipFill>
-                    <a:blip r:embed="rId15">
+                    <a:blip r:embed="rId16">
                       <a:extLst>
                         <a:ext uri="{28A0092B-C50C-407E-A947-70E740481C1C}">
                           <a14:useLocalDpi xmlns:a14="http://schemas.microsoft.com/office/drawing/2010/main" val="0"/>
@@ -14152,10 +14383,12 @@
         <w:t xml:space="preserve"> TK measurements (“</w:t>
       </w:r>
       <w:proofErr w:type="spellStart"/>
+      <w:proofErr w:type="gramStart"/>
       <w:r>
         <w:t>Human.Clint.InVitro</w:t>
       </w:r>
       <w:proofErr w:type="spellEnd"/>
+      <w:proofErr w:type="gramEnd"/>
       <w:r>
         <w:t>” and “</w:t>
       </w:r>
@@ -14219,11 +14452,6 @@
       <w:pPr>
         <w:pStyle w:val="NormalWeb"/>
         <w:jc w:val="center"/>
-        <w:pPrChange w:id="1" w:author="Wambaugh, John (he/him/his)" w:date="2024-05-28T08:57:00Z">
-          <w:pPr>
-            <w:pStyle w:val="NormalWeb"/>
-          </w:pPr>
-        </w:pPrChange>
       </w:pPr>
       <w:r>
         <w:rPr>
@@ -14251,137 +14479,6 @@
                 <pic:pic xmlns:pic="http://schemas.openxmlformats.org/drawingml/2006/picture">
                   <pic:nvPicPr>
                     <pic:cNvPr id="0" name="Picture 20"/>
-                    <pic:cNvPicPr>
-                      <a:picLocks noChangeAspect="1" noChangeArrowheads="1"/>
-                    </pic:cNvPicPr>
-                  </pic:nvPicPr>
-                  <pic:blipFill>
-                    <a:blip r:embed="rId16" cstate="print">
-                      <a:extLst>
-                        <a:ext uri="{28A0092B-C50C-407E-A947-70E740481C1C}">
-                          <a14:useLocalDpi xmlns:a14="http://schemas.microsoft.com/office/drawing/2010/main" val="0"/>
-                        </a:ext>
-                      </a:extLst>
-                    </a:blip>
-                    <a:srcRect/>
-                    <a:stretch>
-                      <a:fillRect/>
-                    </a:stretch>
-                  </pic:blipFill>
-                  <pic:spPr bwMode="auto">
-                    <a:xfrm>
-                      <a:off x="0" y="0"/>
-                      <a:ext cx="4572000" cy="3044952"/>
-                    </a:xfrm>
-                    <a:prstGeom prst="rect">
-                      <a:avLst/>
-                    </a:prstGeom>
-                    <a:noFill/>
-                    <a:ln>
-                      <a:noFill/>
-                    </a:ln>
-                  </pic:spPr>
-                </pic:pic>
-              </a:graphicData>
-            </a:graphic>
-          </wp:inline>
-        </w:drawing>
-      </w:r>
-    </w:p>
-    <w:p>
-      <w:pPr>
-        <w:pStyle w:val="Caption"/>
-      </w:pPr>
-      <w:bookmarkStart w:id="2" w:name="_Ref79402600"/>
-      <w:r>
-        <w:t xml:space="preserve">Figure </w:t>
-      </w:r>
-      <w:fldSimple w:instr=" SEQ Figure \* ARABIC ">
-        <w:r>
-          <w:rPr>
-            <w:noProof/>
-          </w:rPr>
-          <w:t>2</w:t>
-        </w:r>
-      </w:fldSimple>
-      <w:bookmarkEnd w:id="2"/>
-      <w:r>
-        <w:t xml:space="preserve">: Evaluation of Predictions for Intrinsic </w:t>
-      </w:r>
-      <w:r>
-        <w:t>Hepatic Clearance (Cl</w:t>
-      </w:r>
-      <w:r>
-        <w:rPr>
-          <w:vertAlign w:val="subscript"/>
-        </w:rPr>
-        <w:t>int</w:t>
-      </w:r>
-      <w:r>
-        <w:t>). Z</w:t>
-      </w:r>
-      <w:r>
-        <w:t>ero values were plotted at 10</w:t>
-      </w:r>
-      <w:r>
-        <w:rPr>
-          <w:vertAlign w:val="superscript"/>
-        </w:rPr>
-        <w:t>-</w:t>
-      </w:r>
-      <w:r>
-        <w:rPr>
-          <w:vertAlign w:val="superscript"/>
-        </w:rPr>
-        <w:t>1</w:t>
-      </w:r>
-      <w:r>
-        <w:t xml:space="preserve">, the solid line indicates identity (1:1) while the dashed lines indicate </w:t>
-      </w:r>
-      <w:r>
-        <w:t>3.2</w:t>
-      </w:r>
-      <w:r>
-        <w:t xml:space="preserve">-fold difference. </w:t>
-      </w:r>
-    </w:p>
-    <w:p>
-      <w:r>
-        <w:br w:type="page"/>
-      </w:r>
-    </w:p>
-    <w:p>
-      <w:pPr>
-        <w:pStyle w:val="Caption"/>
-      </w:pPr>
-    </w:p>
-    <w:p>
-      <w:pPr>
-        <w:pStyle w:val="NormalWeb"/>
-        <w:jc w:val="center"/>
-        <w:pPrChange w:id="3" w:author="Wambaugh, John (he/him/his)" w:date="2024-05-28T08:57:00Z">
-          <w:pPr>
-            <w:pStyle w:val="NormalWeb"/>
-          </w:pPr>
-        </w:pPrChange>
-      </w:pPr>
-      <w:r>
-        <w:rPr>
-          <w:noProof/>
-        </w:rPr>
-        <w:drawing>
-          <wp:inline distT="0" distB="0" distL="0" distR="0" wp14:anchorId="190844D9" wp14:editId="0A32D997">
-            <wp:extent cx="4572000" cy="3044952"/>
-            <wp:effectExtent l="0" t="0" r="0" b="3175"/>
-            <wp:docPr id="6" name="Picture 6"/>
-            <wp:cNvGraphicFramePr>
-              <a:graphicFrameLocks xmlns:a="http://schemas.openxmlformats.org/drawingml/2006/main" noChangeAspect="1"/>
-            </wp:cNvGraphicFramePr>
-            <a:graphic xmlns:a="http://schemas.openxmlformats.org/drawingml/2006/main">
-              <a:graphicData uri="http://schemas.openxmlformats.org/drawingml/2006/picture">
-                <pic:pic xmlns:pic="http://schemas.openxmlformats.org/drawingml/2006/picture">
-                  <pic:nvPicPr>
-                    <pic:cNvPr id="0" name="Picture 7"/>
                     <pic:cNvPicPr>
                       <a:picLocks noChangeAspect="1" noChangeArrowheads="1"/>
                     </pic:cNvPicPr>
@@ -14423,7 +14520,133 @@
       <w:pPr>
         <w:pStyle w:val="Caption"/>
       </w:pPr>
-      <w:bookmarkStart w:id="4" w:name="_Ref79402605"/>
+      <w:bookmarkStart w:id="1" w:name="_Ref79402600"/>
+      <w:r>
+        <w:t xml:space="preserve">Figure </w:t>
+      </w:r>
+      <w:fldSimple w:instr=" SEQ Figure \* ARABIC ">
+        <w:r>
+          <w:rPr>
+            <w:noProof/>
+          </w:rPr>
+          <w:t>2</w:t>
+        </w:r>
+      </w:fldSimple>
+      <w:bookmarkEnd w:id="1"/>
+      <w:r>
+        <w:t xml:space="preserve">: Evaluation of Predictions for Intrinsic </w:t>
+      </w:r>
+      <w:r>
+        <w:t>Hepatic Clearance (Cl</w:t>
+      </w:r>
+      <w:r>
+        <w:rPr>
+          <w:vertAlign w:val="subscript"/>
+        </w:rPr>
+        <w:t>int</w:t>
+      </w:r>
+      <w:r>
+        <w:t>). Z</w:t>
+      </w:r>
+      <w:r>
+        <w:t>ero values were plotted at 10</w:t>
+      </w:r>
+      <w:r>
+        <w:rPr>
+          <w:vertAlign w:val="superscript"/>
+        </w:rPr>
+        <w:t>-</w:t>
+      </w:r>
+      <w:r>
+        <w:rPr>
+          <w:vertAlign w:val="superscript"/>
+        </w:rPr>
+        <w:t>1</w:t>
+      </w:r>
+      <w:r>
+        <w:t xml:space="preserve">, the solid line indicates identity (1:1) while the dashed lines indicate </w:t>
+      </w:r>
+      <w:r>
+        <w:t>3.2</w:t>
+      </w:r>
+      <w:r>
+        <w:t xml:space="preserve">-fold difference. </w:t>
+      </w:r>
+    </w:p>
+    <w:p>
+      <w:r>
+        <w:br w:type="page"/>
+      </w:r>
+    </w:p>
+    <w:p>
+      <w:pPr>
+        <w:pStyle w:val="Caption"/>
+      </w:pPr>
+    </w:p>
+    <w:p>
+      <w:pPr>
+        <w:pStyle w:val="NormalWeb"/>
+        <w:jc w:val="center"/>
+      </w:pPr>
+      <w:r>
+        <w:rPr>
+          <w:noProof/>
+        </w:rPr>
+        <w:drawing>
+          <wp:inline distT="0" distB="0" distL="0" distR="0" wp14:anchorId="190844D9" wp14:editId="0A32D997">
+            <wp:extent cx="4572000" cy="3044952"/>
+            <wp:effectExtent l="0" t="0" r="0" b="3175"/>
+            <wp:docPr id="6" name="Picture 6"/>
+            <wp:cNvGraphicFramePr>
+              <a:graphicFrameLocks xmlns:a="http://schemas.openxmlformats.org/drawingml/2006/main" noChangeAspect="1"/>
+            </wp:cNvGraphicFramePr>
+            <a:graphic xmlns:a="http://schemas.openxmlformats.org/drawingml/2006/main">
+              <a:graphicData uri="http://schemas.openxmlformats.org/drawingml/2006/picture">
+                <pic:pic xmlns:pic="http://schemas.openxmlformats.org/drawingml/2006/picture">
+                  <pic:nvPicPr>
+                    <pic:cNvPr id="0" name="Picture 7"/>
+                    <pic:cNvPicPr>
+                      <a:picLocks noChangeAspect="1" noChangeArrowheads="1"/>
+                    </pic:cNvPicPr>
+                  </pic:nvPicPr>
+                  <pic:blipFill>
+                    <a:blip r:embed="rId18" cstate="print">
+                      <a:extLst>
+                        <a:ext uri="{28A0092B-C50C-407E-A947-70E740481C1C}">
+                          <a14:useLocalDpi xmlns:a14="http://schemas.microsoft.com/office/drawing/2010/main" val="0"/>
+                        </a:ext>
+                      </a:extLst>
+                    </a:blip>
+                    <a:srcRect/>
+                    <a:stretch>
+                      <a:fillRect/>
+                    </a:stretch>
+                  </pic:blipFill>
+                  <pic:spPr bwMode="auto">
+                    <a:xfrm>
+                      <a:off x="0" y="0"/>
+                      <a:ext cx="4572000" cy="3044952"/>
+                    </a:xfrm>
+                    <a:prstGeom prst="rect">
+                      <a:avLst/>
+                    </a:prstGeom>
+                    <a:noFill/>
+                    <a:ln>
+                      <a:noFill/>
+                    </a:ln>
+                  </pic:spPr>
+                </pic:pic>
+              </a:graphicData>
+            </a:graphic>
+          </wp:inline>
+        </w:drawing>
+      </w:r>
+    </w:p>
+    <w:p>
+      <w:pPr>
+        <w:pStyle w:val="Caption"/>
+      </w:pPr>
+      <w:bookmarkStart w:id="2" w:name="_Ref79402605"/>
       <w:r>
         <w:t xml:space="preserve">Figure </w:t>
       </w:r>
@@ -14435,7 +14658,7 @@
           <w:t>3</w:t>
         </w:r>
       </w:fldSimple>
-      <w:bookmarkEnd w:id="4"/>
+      <w:bookmarkEnd w:id="2"/>
       <w:r>
         <w:t xml:space="preserve">: Evaluation of Predictions for </w:t>
       </w:r>
@@ -14484,16 +14707,9 @@
       <w:r>
         <w:t xml:space="preserve">-fold </w:t>
       </w:r>
-      <w:del w:id="5" w:author="Wambaugh, John (he/him/his)" w:date="2024-05-28T08:57:00Z">
-        <w:r>
-          <w:delText>difference</w:delText>
-        </w:r>
-      </w:del>
-      <w:ins w:id="6" w:author="Wambaugh, John (he/him/his)" w:date="2024-05-28T08:57:00Z">
-        <w:r>
-          <w:t>difference.</w:t>
-        </w:r>
-      </w:ins>
+      <w:r>
+        <w:t>difference.</w:t>
+      </w:r>
     </w:p>
     <w:p>
       <w:r>
@@ -14519,7 +14735,7 @@
       <w:pPr>
         <w:pStyle w:val="NormalWeb"/>
       </w:pPr>
-      <w:bookmarkStart w:id="7" w:name="_Ref79402802"/>
+      <w:bookmarkStart w:id="3" w:name="_Ref79402802"/>
       <w:r>
         <w:rPr>
           <w:noProof/>
@@ -14542,7 +14758,7 @@
                     </pic:cNvPicPr>
                   </pic:nvPicPr>
                   <pic:blipFill>
-                    <a:blip r:embed="rId18" cstate="print">
+                    <a:blip r:embed="rId19" cstate="print">
                       <a:extLst>
                         <a:ext uri="{28A0092B-C50C-407E-A947-70E740481C1C}">
                           <a14:useLocalDpi xmlns:a14="http://schemas.microsoft.com/office/drawing/2010/main" val="0"/>
@@ -14578,7 +14794,7 @@
       <w:pPr>
         <w:pStyle w:val="Caption"/>
       </w:pPr>
-      <w:bookmarkStart w:id="8" w:name="_Ref167358395"/>
+      <w:bookmarkStart w:id="4" w:name="_Ref167358395"/>
       <w:r>
         <w:t xml:space="preserve">Figure </w:t>
       </w:r>
@@ -14590,8 +14806,8 @@
           <w:t>4</w:t>
         </w:r>
       </w:fldSimple>
-      <w:bookmarkEnd w:id="7"/>
-      <w:bookmarkEnd w:id="8"/>
+      <w:bookmarkEnd w:id="3"/>
+      <w:bookmarkEnd w:id="4"/>
       <w:r>
         <w:t xml:space="preserve">: </w:t>
       </w:r>
@@ -14697,11 +14913,6 @@
       <w:pPr>
         <w:pStyle w:val="NormalWeb"/>
         <w:jc w:val="center"/>
-        <w:pPrChange w:id="9" w:author="Wambaugh, John (he/him/his)" w:date="2024-05-28T08:57:00Z">
-          <w:pPr>
-            <w:pStyle w:val="NormalWeb"/>
-          </w:pPr>
-        </w:pPrChange>
       </w:pPr>
       <w:r>
         <w:rPr>
@@ -14726,7 +14937,7 @@
                     </pic:cNvPicPr>
                   </pic:nvPicPr>
                   <pic:blipFill>
-                    <a:blip r:embed="rId19">
+                    <a:blip r:embed="rId20">
                       <a:extLst>
                         <a:ext uri="{28A0092B-C50C-407E-A947-70E740481C1C}">
                           <a14:useLocalDpi xmlns:a14="http://schemas.microsoft.com/office/drawing/2010/main" val="0"/>
@@ -14762,7 +14973,7 @@
       <w:pPr>
         <w:pStyle w:val="Caption"/>
       </w:pPr>
-      <w:bookmarkStart w:id="10" w:name="_Ref79402840"/>
+      <w:bookmarkStart w:id="5" w:name="_Ref79402840"/>
       <w:r>
         <w:t xml:space="preserve">Figure </w:t>
       </w:r>
@@ -14774,7 +14985,7 @@
           <w:t>5</w:t>
         </w:r>
       </w:fldSimple>
-      <w:bookmarkEnd w:id="10"/>
+      <w:bookmarkEnd w:id="5"/>
       <w:r>
         <w:t xml:space="preserve">: </w:t>
       </w:r>
@@ -14849,7 +15060,7 @@
                     </pic:cNvPicPr>
                   </pic:nvPicPr>
                   <pic:blipFill>
-                    <a:blip r:embed="rId20" cstate="print">
+                    <a:blip r:embed="rId21" cstate="print">
                       <a:extLst>
                         <a:ext uri="{28A0092B-C50C-407E-A947-70E740481C1C}">
                           <a14:useLocalDpi xmlns:a14="http://schemas.microsoft.com/office/drawing/2010/main" val="0"/>
@@ -14885,7 +15096,7 @@
       <w:pPr>
         <w:pStyle w:val="Caption"/>
       </w:pPr>
-      <w:bookmarkStart w:id="11" w:name="_Ref81406251"/>
+      <w:bookmarkStart w:id="6" w:name="_Ref81406251"/>
       <w:r>
         <w:t xml:space="preserve">Figure </w:t>
       </w:r>
@@ -14897,7 +15108,7 @@
           <w:t>6</w:t>
         </w:r>
       </w:fldSimple>
-      <w:bookmarkEnd w:id="11"/>
+      <w:bookmarkEnd w:id="6"/>
       <w:r>
         <w:t xml:space="preserve">: </w:t>
       </w:r>
@@ -14952,7 +15163,7 @@
       <w:pPr>
         <w:pStyle w:val="Caption"/>
       </w:pPr>
-      <w:bookmarkStart w:id="12" w:name="_Ref79324002"/>
+      <w:bookmarkStart w:id="7" w:name="_Ref79324002"/>
       <w:r>
         <w:t xml:space="preserve">Table </w:t>
       </w:r>
@@ -14964,10 +15175,15 @@
           <w:t>1</w:t>
         </w:r>
       </w:fldSimple>
-      <w:bookmarkEnd w:id="12"/>
-      <w:r>
-        <w:t xml:space="preserve"> Three Levels of Evaluation were performed</w:t>
-      </w:r>
+      <w:bookmarkEnd w:id="7"/>
+      <w:r>
+        <w:t xml:space="preserve"> Three Levels of Evaluation were </w:t>
+      </w:r>
+      <w:proofErr w:type="gramStart"/>
+      <w:r>
+        <w:t>performed</w:t>
+      </w:r>
+      <w:proofErr w:type="gramEnd"/>
     </w:p>
     <w:tbl>
       <w:tblPr>
@@ -15160,7 +15376,11 @@
           </w:p>
           <w:p>
             <w:r>
-              <w:t>(f</w:t>
+              <w:t>(</w:t>
+            </w:r>
+            <w:proofErr w:type="gramStart"/>
+            <w:r>
+              <w:t>f</w:t>
             </w:r>
             <w:r>
               <w:rPr>
@@ -15168,6 +15388,7 @@
               </w:rPr>
               <w:t>up</w:t>
             </w:r>
+            <w:proofErr w:type="gramEnd"/>
             <w:r>
               <w:t>, Cl</w:t>
             </w:r>
@@ -15319,7 +15540,15 @@
           </w:p>
           <w:p>
             <w:r>
-              <w:t>(all points, C</w:t>
+              <w:t>(</w:t>
+            </w:r>
+            <w:proofErr w:type="gramStart"/>
+            <w:r>
+              <w:t>all</w:t>
+            </w:r>
+            <w:proofErr w:type="gramEnd"/>
+            <w:r>
+              <w:t xml:space="preserve"> points, C</w:t>
             </w:r>
             <w:r>
               <w:rPr>
@@ -15589,8 +15818,8 @@
       <w:pPr>
         <w:pStyle w:val="Caption"/>
       </w:pPr>
-      <w:bookmarkStart w:id="13" w:name="_Ref79323992"/>
-      <w:commentRangeStart w:id="14"/>
+      <w:bookmarkStart w:id="8" w:name="_Ref79323992"/>
+      <w:commentRangeStart w:id="9"/>
       <w:r>
         <w:lastRenderedPageBreak/>
         <w:t xml:space="preserve">Table </w:t>
@@ -15603,11 +15832,11 @@
           <w:t>2</w:t>
         </w:r>
       </w:fldSimple>
-      <w:bookmarkEnd w:id="13"/>
+      <w:bookmarkEnd w:id="8"/>
       <w:r>
         <w:t xml:space="preserve"> QSPR Models Evaluated</w:t>
       </w:r>
-      <w:commentRangeEnd w:id="14"/>
+      <w:commentRangeEnd w:id="9"/>
       <w:r>
         <w:rPr>
           <w:rStyle w:val="CommentReference"/>
@@ -15615,7 +15844,7 @@
           <w:iCs w:val="0"/>
           <w:color w:val="auto"/>
         </w:rPr>
-        <w:commentReference w:id="14"/>
+        <w:commentReference w:id="9"/>
       </w:r>
     </w:p>
     <w:tbl>
@@ -16504,8 +16733,8 @@
       <w:pPr>
         <w:pStyle w:val="Caption"/>
       </w:pPr>
-      <w:bookmarkStart w:id="15" w:name="_Ref81395636"/>
-      <w:bookmarkStart w:id="16" w:name="_Ref167115428"/>
+      <w:bookmarkStart w:id="10" w:name="_Ref81395636"/>
+      <w:bookmarkStart w:id="11" w:name="_Ref167115428"/>
       <w:r>
         <w:lastRenderedPageBreak/>
         <w:t xml:space="preserve">Table </w:t>
@@ -16518,7 +16747,7 @@
           <w:t>3</w:t>
         </w:r>
       </w:fldSimple>
-      <w:bookmarkEnd w:id="15"/>
+      <w:bookmarkEnd w:id="10"/>
       <w:r>
         <w:t xml:space="preserve">: Biases of the QSPRs for predicting </w:t>
       </w:r>
@@ -16543,7 +16772,7 @@
       <w:r>
         <w:t>fold error (FE)</w:t>
       </w:r>
-      <w:bookmarkEnd w:id="16"/>
+      <w:bookmarkEnd w:id="11"/>
       <w:r>
         <w:t xml:space="preserve"> – no bias would be FE = 0</w:t>
       </w:r>
@@ -17363,8 +17592,8 @@
       <w:pPr>
         <w:pStyle w:val="Caption"/>
       </w:pPr>
-      <w:bookmarkStart w:id="17" w:name="_Ref166680182"/>
-      <w:bookmarkStart w:id="18" w:name="_Ref81406670"/>
+      <w:bookmarkStart w:id="12" w:name="_Ref166680182"/>
+      <w:bookmarkStart w:id="13" w:name="_Ref81406670"/>
       <w:r>
         <w:t xml:space="preserve">Table </w:t>
       </w:r>
@@ -17376,7 +17605,7 @@
           <w:t>4</w:t>
         </w:r>
       </w:fldSimple>
-      <w:bookmarkEnd w:id="17"/>
+      <w:bookmarkEnd w:id="12"/>
       <w:r>
         <w:rPr>
           <w:noProof/>
@@ -17425,10 +17654,18 @@
         <w:t>In vitro</w:t>
       </w:r>
       <w:r>
-        <w:t xml:space="preserve">”), those chemicals for which all QSPRs could make predictions, and the maximum number of predictions available for each chemical. </w:t>
-      </w:r>
-      <w:r>
-        <w:t xml:space="preserve"> “HTTK-</w:t>
+        <w:t>”), those chemicals for which all QSPRs could make predictions, and the maximum number of predictions available for each chemical</w:t>
+      </w:r>
+      <w:proofErr w:type="gramStart"/>
+      <w:r>
+        <w:t xml:space="preserve">. </w:t>
+      </w:r>
+      <w:r>
+        <w:t xml:space="preserve"> </w:t>
+      </w:r>
+      <w:proofErr w:type="gramEnd"/>
+      <w:r>
+        <w:t>“HTTK-</w:t>
       </w:r>
       <w:proofErr w:type="spellStart"/>
       <w:r>
@@ -18281,7 +18518,7 @@
       <w:pPr>
         <w:pStyle w:val="Caption"/>
       </w:pPr>
-      <w:bookmarkStart w:id="19" w:name="_Ref167358423"/>
+      <w:bookmarkStart w:id="14" w:name="_Ref167358423"/>
       <w:r>
         <w:t xml:space="preserve">Table </w:t>
       </w:r>
@@ -18293,8 +18530,8 @@
           <w:t>5</w:t>
         </w:r>
       </w:fldSimple>
-      <w:bookmarkEnd w:id="18"/>
-      <w:bookmarkEnd w:id="19"/>
+      <w:bookmarkEnd w:id="13"/>
+      <w:bookmarkEnd w:id="14"/>
       <w:r>
         <w:t xml:space="preserve"> </w:t>
       </w:r>
@@ -18859,7 +19096,7 @@
       <w:pPr>
         <w:pStyle w:val="Caption"/>
       </w:pPr>
-      <w:bookmarkStart w:id="20" w:name="_Ref167366307"/>
+      <w:bookmarkStart w:id="15" w:name="_Ref167366307"/>
       <w:r>
         <w:lastRenderedPageBreak/>
         <w:t xml:space="preserve">Table </w:t>
@@ -18872,7 +19109,7 @@
           <w:t>6</w:t>
         </w:r>
       </w:fldSimple>
-      <w:bookmarkEnd w:id="20"/>
+      <w:bookmarkEnd w:id="15"/>
       <w:r>
         <w:t xml:space="preserve"> Analysis of predictions based on empirical model fits and a PBPK model (“HTTK”) parameterized with chemical specific values either measured </w:t>
       </w:r>
@@ -18950,20 +19187,6 @@
         <w:gridCol w:w="949"/>
         <w:gridCol w:w="898"/>
         <w:gridCol w:w="854"/>
-        <w:tblGridChange w:id="21">
-          <w:tblGrid>
-            <w:gridCol w:w="1476"/>
-            <w:gridCol w:w="874"/>
-            <w:gridCol w:w="874"/>
-            <w:gridCol w:w="874"/>
-            <w:gridCol w:w="874"/>
-            <w:gridCol w:w="874"/>
-            <w:gridCol w:w="1029"/>
-            <w:gridCol w:w="949"/>
-            <w:gridCol w:w="898"/>
-            <w:gridCol w:w="854"/>
-          </w:tblGrid>
-        </w:tblGridChange>
       </w:tblGrid>
       <w:tr>
         <w:trPr>
@@ -19227,34 +19450,14 @@
         </w:tc>
       </w:tr>
       <w:tr>
-        <w:tblPrEx>
-          <w:tblW w:w="0" w:type="auto"/>
-          <w:tblPrExChange w:id="22" w:author="Wambaugh, John (he/him/his)" w:date="2024-05-28T08:58:00Z">
-            <w:tblPrEx>
-              <w:tblW w:w="0" w:type="auto"/>
-            </w:tblPrEx>
-          </w:tblPrExChange>
-        </w:tblPrEx>
         <w:trPr>
           <w:trHeight w:val="290"/>
-          <w:trPrChange w:id="23" w:author="Wambaugh, John (he/him/his)" w:date="2024-05-28T08:58:00Z">
-            <w:trPr>
-              <w:trHeight w:val="290"/>
-            </w:trPr>
-          </w:trPrChange>
         </w:trPr>
         <w:tc>
           <w:tcPr>
             <w:tcW w:w="1686" w:type="dxa"/>
             <w:noWrap/>
             <w:hideMark/>
-            <w:tcPrChange w:id="24" w:author="Wambaugh, John (he/him/his)" w:date="2024-05-28T08:58:00Z">
-              <w:tcPr>
-                <w:tcW w:w="1686" w:type="dxa"/>
-                <w:noWrap/>
-                <w:hideMark/>
-              </w:tcPr>
-            </w:tcPrChange>
           </w:tcPr>
           <w:p>
             <w:r>
@@ -19272,13 +19475,6 @@
             <w:tcW w:w="960" w:type="dxa"/>
             <w:noWrap/>
             <w:hideMark/>
-            <w:tcPrChange w:id="25" w:author="Wambaugh, John (he/him/his)" w:date="2024-05-28T08:58:00Z">
-              <w:tcPr>
-                <w:tcW w:w="960" w:type="dxa"/>
-                <w:noWrap/>
-                <w:hideMark/>
-              </w:tcPr>
-            </w:tcPrChange>
           </w:tcPr>
           <w:p>
             <w:r>
@@ -19291,13 +19487,6 @@
             <w:tcW w:w="960" w:type="dxa"/>
             <w:noWrap/>
             <w:hideMark/>
-            <w:tcPrChange w:id="26" w:author="Wambaugh, John (he/him/his)" w:date="2024-05-28T08:58:00Z">
-              <w:tcPr>
-                <w:tcW w:w="960" w:type="dxa"/>
-                <w:noWrap/>
-                <w:hideMark/>
-              </w:tcPr>
-            </w:tcPrChange>
           </w:tcPr>
           <w:p>
             <w:r>
@@ -19310,13 +19499,6 @@
             <w:tcW w:w="960" w:type="dxa"/>
             <w:noWrap/>
             <w:hideMark/>
-            <w:tcPrChange w:id="27" w:author="Wambaugh, John (he/him/his)" w:date="2024-05-28T08:58:00Z">
-              <w:tcPr>
-                <w:tcW w:w="960" w:type="dxa"/>
-                <w:noWrap/>
-                <w:hideMark/>
-              </w:tcPr>
-            </w:tcPrChange>
           </w:tcPr>
           <w:p>
             <w:r>
@@ -19330,14 +19512,6 @@
             <w:shd w:val="clear" w:color="auto" w:fill="F2F2F2" w:themeFill="background1" w:themeFillShade="F2"/>
             <w:noWrap/>
             <w:hideMark/>
-            <w:tcPrChange w:id="28" w:author="Wambaugh, John (he/him/his)" w:date="2024-05-28T08:58:00Z">
-              <w:tcPr>
-                <w:tcW w:w="960" w:type="dxa"/>
-                <w:shd w:val="clear" w:color="auto" w:fill="F2F2F2" w:themeFill="background1" w:themeFillShade="F2"/>
-                <w:noWrap/>
-                <w:hideMark/>
-              </w:tcPr>
-            </w:tcPrChange>
           </w:tcPr>
           <w:p>
             <w:r>
@@ -19350,13 +19524,6 @@
             <w:tcW w:w="960" w:type="dxa"/>
             <w:noWrap/>
             <w:hideMark/>
-            <w:tcPrChange w:id="29" w:author="Wambaugh, John (he/him/his)" w:date="2024-05-28T08:58:00Z">
-              <w:tcPr>
-                <w:tcW w:w="960" w:type="dxa"/>
-                <w:noWrap/>
-                <w:hideMark/>
-              </w:tcPr>
-            </w:tcPrChange>
           </w:tcPr>
           <w:p>
             <w:r>
@@ -19369,13 +19536,6 @@
             <w:tcW w:w="978" w:type="dxa"/>
             <w:noWrap/>
             <w:hideMark/>
-            <w:tcPrChange w:id="30" w:author="Wambaugh, John (he/him/his)" w:date="2024-05-28T08:58:00Z">
-              <w:tcPr>
-                <w:tcW w:w="978" w:type="dxa"/>
-                <w:noWrap/>
-                <w:hideMark/>
-              </w:tcPr>
-            </w:tcPrChange>
           </w:tcPr>
           <w:p>
             <w:r>
@@ -19388,13 +19548,6 @@
             <w:tcW w:w="960" w:type="dxa"/>
             <w:noWrap/>
             <w:hideMark/>
-            <w:tcPrChange w:id="31" w:author="Wambaugh, John (he/him/his)" w:date="2024-05-28T08:58:00Z">
-              <w:tcPr>
-                <w:tcW w:w="960" w:type="dxa"/>
-                <w:noWrap/>
-                <w:hideMark/>
-              </w:tcPr>
-            </w:tcPrChange>
           </w:tcPr>
           <w:p>
             <w:r>
@@ -19408,13 +19561,6 @@
             <w:shd w:val="clear" w:color="auto" w:fill="D9D9D9" w:themeFill="background1" w:themeFillShade="D9"/>
             <w:noWrap/>
             <w:hideMark/>
-            <w:tcPrChange w:id="32" w:author="Wambaugh, John (he/him/his)" w:date="2024-05-28T08:58:00Z">
-              <w:tcPr>
-                <w:tcW w:w="960" w:type="dxa"/>
-                <w:noWrap/>
-                <w:hideMark/>
-              </w:tcPr>
-            </w:tcPrChange>
           </w:tcPr>
           <w:p>
             <w:r>
@@ -19427,13 +19573,6 @@
             <w:tcW w:w="960" w:type="dxa"/>
             <w:noWrap/>
             <w:hideMark/>
-            <w:tcPrChange w:id="33" w:author="Wambaugh, John (he/him/his)" w:date="2024-05-28T08:58:00Z">
-              <w:tcPr>
-                <w:tcW w:w="960" w:type="dxa"/>
-                <w:noWrap/>
-                <w:hideMark/>
-              </w:tcPr>
-            </w:tcPrChange>
           </w:tcPr>
           <w:p>
             <w:r>
@@ -19949,12 +20088,40 @@
     <w:p/>
     <w:p>
       <w:pPr>
+        <w:spacing w:after="160" w:line="259" w:lineRule="auto"/>
+        <w:jc w:val="left"/>
+        <w:rPr>
+          <w:rFonts w:asciiTheme="majorHAnsi" w:eastAsiaTheme="majorEastAsia" w:hAnsiTheme="majorHAnsi" w:cstheme="majorBidi"/>
+          <w:color w:val="2F5496" w:themeColor="accent1" w:themeShade="BF"/>
+          <w:sz w:val="32"/>
+          <w:szCs w:val="32"/>
+        </w:rPr>
+      </w:pPr>
+      <w:r>
+        <w:br w:type="page"/>
+      </w:r>
+    </w:p>
+    <w:p>
+      <w:pPr>
         <w:pStyle w:val="Heading1"/>
       </w:pPr>
       <w:r>
         <w:lastRenderedPageBreak/>
         <w:t>Supplemental Figures</w:t>
       </w:r>
+    </w:p>
+    <w:p>
+      <w:r>
+        <w:t xml:space="preserve">Supplemental Materials are available at: </w:t>
+      </w:r>
+      <w:hyperlink r:id="rId26" w:history="1">
+        <w:r>
+          <w:rPr>
+            <w:rStyle w:val="Hyperlink"/>
+          </w:rPr>
+          <w:t>https://github.com/USEPA/CompTox-ExpoCast-HTTKQSPRs</w:t>
+        </w:r>
+      </w:hyperlink>
     </w:p>
     <w:p>
       <w:pPr>
@@ -19982,7 +20149,7 @@
                     </pic:cNvPicPr>
                   </pic:nvPicPr>
                   <pic:blipFill>
-                    <a:blip r:embed="rId25" cstate="print">
+                    <a:blip r:embed="rId27" cstate="print">
                       <a:extLst>
                         <a:ext uri="{28A0092B-C50C-407E-A947-70E740481C1C}">
                           <a14:useLocalDpi xmlns:a14="http://schemas.microsoft.com/office/drawing/2010/main" val="0"/>
@@ -20067,7 +20234,7 @@
                     </pic:cNvPicPr>
                   </pic:nvPicPr>
                   <pic:blipFill>
-                    <a:blip r:embed="rId26" cstate="print">
+                    <a:blip r:embed="rId28" cstate="print">
                       <a:extLst>
                         <a:ext uri="{28A0092B-C50C-407E-A947-70E740481C1C}">
                           <a14:useLocalDpi xmlns:a14="http://schemas.microsoft.com/office/drawing/2010/main" val="0"/>
@@ -20137,8 +20304,13 @@
         <w:t xml:space="preserve"> 3.2</w:t>
       </w:r>
       <w:r>
-        <w:t>-fold difference</w:t>
-      </w:r>
+        <w:t xml:space="preserve">-fold </w:t>
+      </w:r>
+      <w:proofErr w:type="gramStart"/>
+      <w:r>
+        <w:t>difference</w:t>
+      </w:r>
+      <w:proofErr w:type="gramEnd"/>
     </w:p>
     <w:p>
       <w:r>
@@ -20176,7 +20348,7 @@
                     </pic:cNvPicPr>
                   </pic:nvPicPr>
                   <pic:blipFill>
-                    <a:blip r:embed="rId27" cstate="print">
+                    <a:blip r:embed="rId29" cstate="print">
                       <a:extLst>
                         <a:ext uri="{28A0092B-C50C-407E-A947-70E740481C1C}">
                           <a14:useLocalDpi xmlns:a14="http://schemas.microsoft.com/office/drawing/2010/main" val="0"/>
@@ -20218,11 +20390,11 @@
       <w:r>
         <w:t>3</w:t>
       </w:r>
-      <w:commentRangeStart w:id="34"/>
+      <w:commentRangeStart w:id="16"/>
       <w:r>
         <w:t xml:space="preserve">: Evaluation of Predictions for Cmax based on empirical model fits (“1CompFits”), and a PBPK model (“HTTK”) parameterized </w:t>
       </w:r>
-      <w:commentRangeEnd w:id="34"/>
+      <w:commentRangeEnd w:id="16"/>
       <w:r>
         <w:rPr>
           <w:rStyle w:val="CommentReference"/>
@@ -20230,7 +20402,7 @@
           <w:iCs w:val="0"/>
           <w:color w:val="auto"/>
         </w:rPr>
-        <w:commentReference w:id="34"/>
+        <w:commentReference w:id="16"/>
       </w:r>
       <w:r>
         <w:t xml:space="preserve">with chemical specific values either measured </w:t>
@@ -20293,7 +20465,7 @@
                     </pic:cNvPicPr>
                   </pic:nvPicPr>
                   <pic:blipFill>
-                    <a:blip r:embed="rId28" cstate="print">
+                    <a:blip r:embed="rId30" cstate="print">
                       <a:extLst>
                         <a:ext uri="{28A0092B-C50C-407E-A947-70E740481C1C}">
                           <a14:useLocalDpi xmlns:a14="http://schemas.microsoft.com/office/drawing/2010/main" val="0"/>
@@ -20369,6 +20541,19 @@
     </w:p>
     <w:p>
       <w:r>
+        <w:t xml:space="preserve">Supplemental Materials are available at: </w:t>
+      </w:r>
+      <w:hyperlink r:id="rId31" w:history="1">
+        <w:r>
+          <w:rPr>
+            <w:rStyle w:val="Hyperlink"/>
+          </w:rPr>
+          <w:t>https://github.com/USEPA/CompTox-ExpoCast-HTTKQSPRs</w:t>
+        </w:r>
+      </w:hyperlink>
+    </w:p>
+    <w:p>
+      <w:r>
         <w:t>Supplemental Table 1: List of 10</w:t>
       </w:r>
       <w:r>
@@ -20436,22 +20621,28 @@
           <w:i/>
           <w:iCs/>
         </w:rPr>
-        <w:t xml:space="preserve"> SupTable-TKFits.txt</w:t>
-      </w:r>
+        <w:t xml:space="preserve"> </w:t>
+      </w:r>
+      <w:proofErr w:type="gramStart"/>
+      <w:r>
+        <w:rPr>
+          <w:i/>
+          <w:iCs/>
+        </w:rPr>
+        <w:t>SupTable-TKFits.txt</w:t>
+      </w:r>
+      <w:proofErr w:type="gramEnd"/>
     </w:p>
+    <w:p/>
     <w:p>
-      <w:pPr>
-        <w:rPr>
-          <w:ins w:id="35" w:author="Wambaugh, John (he/him/his)" w:date="2024-05-28T08:59:00Z"/>
-        </w:rPr>
-      </w:pPr>
-    </w:p>
-    <w:p>
-      <w:ins w:id="36" w:author="Wambaugh, John (he/him/his)" w:date="2024-05-28T08:59:00Z">
-        <w:r>
-          <w:t>Supplemental Table 4: Chemicals that could not be fit by either a one- or two-compartment model using R package invivoPKfit</w:t>
-        </w:r>
-      </w:ins>
+      <w:r>
+        <w:t xml:space="preserve">Supplemental Table 4: Chemicals that could not be fit by either a one- or two-compartment model using R package </w:t>
+      </w:r>
+      <w:proofErr w:type="gramStart"/>
+      <w:r>
+        <w:t>invivoPKfit</w:t>
+      </w:r>
+      <w:proofErr w:type="gramEnd"/>
     </w:p>
     <w:tbl>
       <w:tblPr>
@@ -20461,7 +20652,7 @@
         <w:tblLook w:val="04A0" w:firstRow="1" w:lastRow="0" w:firstColumn="1" w:lastColumn="0" w:noHBand="0" w:noVBand="1"/>
       </w:tblPr>
       <w:tblGrid>
-        <w:gridCol w:w="1816"/>
+        <w:gridCol w:w="1646"/>
         <w:gridCol w:w="1057"/>
         <w:gridCol w:w="1190"/>
         <w:gridCol w:w="1047"/>
@@ -20479,17 +20670,6 @@
             <w:hideMark/>
           </w:tcPr>
           <w:p>
-            <w:del w:id="37" w:author="Wambaugh, John (he/him/his)" w:date="2024-05-28T08:59:00Z">
-              <w:r>
-                <w:delText xml:space="preserve">Supplemental Table </w:delText>
-              </w:r>
-              <w:r>
-                <w:delText>4</w:delText>
-              </w:r>
-              <w:r>
-                <w:delText>: Chemicals that could not be fit by either a one- or two-compartment model using R package invivoPKfit</w:delText>
-              </w:r>
-            </w:del>
             <w:r>
               <w:t>DTXSID</w:t>
             </w:r>
@@ -20805,16 +20985,9 @@
       <w:r>
         <w:t xml:space="preserve">Supplemental Table </w:t>
       </w:r>
-      <w:ins w:id="38" w:author="Wambaugh, John (he/him/his)" w:date="2024-05-28T08:59:00Z">
-        <w:r>
-          <w:t>5</w:t>
-        </w:r>
-      </w:ins>
-      <w:del w:id="39" w:author="Wambaugh, John (he/him/his)" w:date="2024-05-28T08:59:00Z">
-        <w:r>
-          <w:delText>6</w:delText>
-        </w:r>
-      </w:del>
+      <w:r>
+        <w:t>5</w:t>
+      </w:r>
       <w:r>
         <w:t>:</w:t>
       </w:r>
@@ -20833,6 +21006,7 @@
       <w:r>
         <w:t xml:space="preserve"> </w:t>
       </w:r>
+      <w:proofErr w:type="gramStart"/>
       <w:r>
         <w:rPr>
           <w:i/>
@@ -20840,18 +21014,12 @@
         </w:rPr>
         <w:t>SupTable-PossibleTrainingChems.txt</w:t>
       </w:r>
+      <w:proofErr w:type="gramEnd"/>
     </w:p>
     <w:p/>
     <w:p>
       <w:pPr>
         <w:rPr>
-          <w:del w:id="40" w:author="Wambaugh, John (he/him/his)" w:date="2024-05-28T08:59:00Z"/>
-        </w:rPr>
-      </w:pPr>
-    </w:p>
-    <w:p>
-      <w:pPr>
-        <w:rPr>
           <w:i/>
           <w:iCs/>
         </w:rPr>
@@ -20859,16 +21027,9 @@
       <w:r>
         <w:t xml:space="preserve">Supplemental Table </w:t>
       </w:r>
-      <w:ins w:id="41" w:author="Wambaugh, John (he/him/his)" w:date="2024-05-28T08:59:00Z">
-        <w:r>
-          <w:t>6</w:t>
-        </w:r>
-      </w:ins>
-      <w:del w:id="42" w:author="Wambaugh, John (he/him/his)" w:date="2024-05-28T08:59:00Z">
-        <w:r>
-          <w:delText>7</w:delText>
-        </w:r>
-      </w:del>
+      <w:r>
+        <w:t>6</w:t>
+      </w:r>
       <w:r>
         <w:t xml:space="preserve">: Chemical-specific </w:t>
       </w:r>
@@ -20888,7 +21049,11 @@
         <w:t xml:space="preserve"> for the full TK concentration time course data</w:t>
       </w:r>
       <w:r>
-        <w:t xml:space="preserve"> by QSPRs</w:t>
+        <w:t xml:space="preserve"> by </w:t>
+      </w:r>
+      <w:proofErr w:type="gramStart"/>
+      <w:r>
+        <w:t>QSPRs</w:t>
       </w:r>
       <w:r>
         <w:rPr>
@@ -20897,39 +21062,29 @@
         </w:rPr>
         <w:t>SupTable-RMSLEbyChem.txt</w:t>
       </w:r>
+      <w:proofErr w:type="gramEnd"/>
     </w:p>
     <w:p/>
     <w:p>
       <w:r>
         <w:t>Supplemental Table</w:t>
       </w:r>
-      <w:del w:id="43" w:author="Wambaugh, John (he/him/his)" w:date="2024-05-28T08:59:00Z">
-        <w:r>
-          <w:delText xml:space="preserve"> </w:delText>
-        </w:r>
-      </w:del>
-      <w:ins w:id="44" w:author="Wambaugh, John (he/him/his)" w:date="2024-05-28T08:59:00Z">
-        <w:r>
-          <w:t xml:space="preserve"> 7</w:t>
-        </w:r>
-      </w:ins>
-      <w:del w:id="45" w:author="Wambaugh, John (he/him/his)" w:date="2024-05-28T08:59:00Z">
-        <w:r>
-          <w:delText>8</w:delText>
-        </w:r>
-      </w:del>
+      <w:r>
+        <w:t xml:space="preserve"> 7</w:t>
+      </w:r>
       <w:r>
         <w:t>: Level 3 Predictions</w:t>
       </w:r>
     </w:p>
     <w:p>
       <w:r>
+        <w:lastRenderedPageBreak/>
         <w:t>SupTable-Level3.xlsx</w:t>
       </w:r>
     </w:p>
     <w:sectPr>
-      <w:headerReference w:type="default" r:id="rId29"/>
-      <w:footerReference w:type="default" r:id="rId30"/>
+      <w:headerReference w:type="default" r:id="rId32"/>
+      <w:footerReference w:type="default" r:id="rId33"/>
       <w:pgSz w:w="12240" w:h="15840"/>
       <w:pgMar w:top="1440" w:right="1440" w:bottom="1440" w:left="1440" w:header="720" w:footer="720" w:gutter="0"/>
       <w:cols w:space="720"/>
@@ -20941,7 +21096,7 @@
 
 <file path=word/comments.xml><?xml version="1.0" encoding="utf-8"?>
 <w:comments xmlns:wpc="http://schemas.microsoft.com/office/word/2010/wordprocessingCanvas" xmlns:cx="http://schemas.microsoft.com/office/drawing/2014/chartex" xmlns:cx1="http://schemas.microsoft.com/office/drawing/2015/9/8/chartex" xmlns:cx2="http://schemas.microsoft.com/office/drawing/2015/10/21/chartex" xmlns:cx3="http://schemas.microsoft.com/office/drawing/2016/5/9/chartex" xmlns:cx4="http://schemas.microsoft.com/office/drawing/2016/5/10/chartex" xmlns:cx5="http://schemas.microsoft.com/office/drawing/2016/5/11/chartex" xmlns:cx6="http://schemas.microsoft.com/office/drawing/2016/5/12/chartex" xmlns:cx7="http://schemas.microsoft.com/office/drawing/2016/5/13/chartex" xmlns:cx8="http://schemas.microsoft.com/office/drawing/2016/5/14/chartex" xmlns:mc="http://schemas.openxmlformats.org/markup-compatibility/2006" xmlns:aink="http://schemas.microsoft.com/office/drawing/2016/ink" xmlns:am3d="http://schemas.microsoft.com/office/drawing/2017/model3d" xmlns:o="urn:schemas-microsoft-com:office:office" xmlns:oel="http://schemas.microsoft.com/office/2019/extlst" xmlns:r="http://schemas.openxmlformats.org/officeDocument/2006/relationships" xmlns:m="http://schemas.openxmlformats.org/officeDocument/2006/math" xmlns:v="urn:schemas-microsoft-com:vml" xmlns:wp14="http://schemas.microsoft.com/office/word/2010/wordprocessingDrawing" xmlns:wp="http://schemas.openxmlformats.org/drawingml/2006/wordprocessingDrawing" xmlns:w10="urn:schemas-microsoft-com:office:word" xmlns:w="http://schemas.openxmlformats.org/wordprocessingml/2006/main" xmlns:w14="http://schemas.microsoft.com/office/word/2010/wordml" xmlns:w15="http://schemas.microsoft.com/office/word/2012/wordml" xmlns:w16cex="http://schemas.microsoft.com/office/word/2018/wordml/cex" xmlns:w16cid="http://schemas.microsoft.com/office/word/2016/wordml/cid" xmlns:w16="http://schemas.microsoft.com/office/word/2018/wordml" xmlns:w16sdtdh="http://schemas.microsoft.com/office/word/2020/wordml/sdtdatahash" xmlns:w16se="http://schemas.microsoft.com/office/word/2015/wordml/symex" xmlns:wpg="http://schemas.microsoft.com/office/word/2010/wordprocessingGroup" xmlns:wpi="http://schemas.microsoft.com/office/word/2010/wordprocessingInk" xmlns:wne="http://schemas.microsoft.com/office/word/2006/wordml" xmlns:wps="http://schemas.microsoft.com/office/word/2010/wordprocessingShape" mc:Ignorable="w14 w15 w16se w16cid w16 w16cex w16sdtdh wp14">
-  <w:comment w:id="14" w:author="Wambaugh, John (he/him/his)" w:date="2024-05-20T15:03:00Z" w:initials="WJ(">
+  <w:comment w:id="9" w:author="Wambaugh, John (he/him/his)" w:date="2024-05-20T15:03:00Z" w:initials="WJ(">
     <w:p>
       <w:pPr>
         <w:pStyle w:val="CommentText"/>
@@ -20957,7 +21112,7 @@
       </w:r>
     </w:p>
   </w:comment>
-  <w:comment w:id="34" w:author="Wambaugh, John (he/him/his)" w:date="2024-03-25T12:20:00Z" w:initials="WJ(">
+  <w:comment w:id="16" w:author="Wambaugh, John (he/him/his)" w:date="2024-03-25T12:20:00Z" w:initials="WJ(">
     <w:p>
       <w:pPr>
         <w:pStyle w:val="CommentText"/>

</xml_diff>